<commit_message>
fixed typos, current version is 7.5
</commit_message>
<xml_diff>
--- a/Cite_APA_StyleGuide7th_7.4.docx
+++ b/Cite_APA_StyleGuide7th_7.4.docx
@@ -3346,7 +3346,21 @@
                               <w:rPr>
                                 <w:rStyle w:val="In-TextExampleChar"/>
                               </w:rPr>
-                              <w:t>“Wallace (2000) observed that…”</w:t>
+                              <w:t xml:space="preserve">“Wallace </w:t>
+                            </w:r>
+                            <w:r>
+                              <w:rPr>
+                                <w:rStyle w:val="In-TextExampleChar"/>
+                              </w:rPr>
+                              <w:t>(2009</w:t>
+                            </w:r>
+                            <w:bookmarkStart w:id="0" w:name="_GoBack"/>
+                            <w:bookmarkEnd w:id="0"/>
+                            <w:r>
+                              <w:rPr>
+                                <w:rStyle w:val="In-TextExampleChar"/>
+                              </w:rPr>
+                              <w:t>) observed that…”</w:t>
                             </w:r>
                             <w:r>
                               <w:rPr>
@@ -3466,7 +3480,21 @@
                         <w:rPr>
                           <w:rStyle w:val="In-TextExampleChar"/>
                         </w:rPr>
-                        <w:t>“Wallace (2000) observed that…”</w:t>
+                        <w:t xml:space="preserve">“Wallace </w:t>
+                      </w:r>
+                      <w:r>
+                        <w:rPr>
+                          <w:rStyle w:val="In-TextExampleChar"/>
+                        </w:rPr>
+                        <w:t>(2009</w:t>
+                      </w:r>
+                      <w:bookmarkStart w:id="1" w:name="_GoBack"/>
+                      <w:bookmarkEnd w:id="1"/>
+                      <w:r>
+                        <w:rPr>
+                          <w:rStyle w:val="In-TextExampleChar"/>
+                        </w:rPr>
+                        <w:t>) observed that…”</w:t>
                       </w:r>
                       <w:r>
                         <w:rPr>
@@ -4102,7 +4130,19 @@
                               <w:rPr>
                                 <w:rStyle w:val="In-TextExampleChar"/>
                               </w:rPr>
-                              <w:t>(“Print units post solid sales gain in November”, 2000)</w:t>
+                              <w:t>(“Print units post sol</w:t>
+                            </w:r>
+                            <w:r>
+                              <w:rPr>
+                                <w:rStyle w:val="In-TextExampleChar"/>
+                              </w:rPr>
+                              <w:t>id sales gain in November”, 2019</w:t>
+                            </w:r>
+                            <w:r>
+                              <w:rPr>
+                                <w:rStyle w:val="In-TextExampleChar"/>
+                              </w:rPr>
+                              <w:t>)</w:t>
                             </w:r>
                           </w:p>
                           <w:p>
@@ -4217,7 +4257,19 @@
                         <w:rPr>
                           <w:rStyle w:val="In-TextExampleChar"/>
                         </w:rPr>
-                        <w:t>(“Print units post solid sales gain in November”, 2000)</w:t>
+                        <w:t>(“Print units post sol</w:t>
+                      </w:r>
+                      <w:r>
+                        <w:rPr>
+                          <w:rStyle w:val="In-TextExampleChar"/>
+                        </w:rPr>
+                        <w:t>id sales gain in November”, 2019</w:t>
+                      </w:r>
+                      <w:r>
+                        <w:rPr>
+                          <w:rStyle w:val="In-TextExampleChar"/>
+                        </w:rPr>
+                        <w:t>)</w:t>
                       </w:r>
                     </w:p>
                     <w:p>
@@ -4229,8 +4281,6 @@
                           <w:szCs w:val="20"/>
                         </w:rPr>
                       </w:pPr>
-                      <w:bookmarkStart w:id="1" w:name="_GoBack"/>
-                      <w:bookmarkEnd w:id="1"/>
                       <w:r>
                         <w:rPr>
                           <w:rFonts w:ascii="Tahoma" w:hAnsi="Tahoma" w:cs="Tahoma"/>
@@ -6653,7 +6703,19 @@
                               <w:rPr>
                                 <w:rStyle w:val="In-TextExampleChar"/>
                               </w:rPr>
-                              <w:t>“In the video from Carnegie Mellon University (2019) we hear…”</w:t>
+                              <w:t xml:space="preserve">“In the video from </w:t>
+                            </w:r>
+                            <w:r>
+                              <w:rPr>
+                                <w:rStyle w:val="In-TextExampleChar"/>
+                              </w:rPr>
+                              <w:t>Carnegie Mellon University (2007</w:t>
+                            </w:r>
+                            <w:r>
+                              <w:rPr>
+                                <w:rStyle w:val="In-TextExampleChar"/>
+                              </w:rPr>
+                              <w:t>) we hear…”</w:t>
                             </w:r>
                             <w:r>
                               <w:rPr>
@@ -6773,7 +6835,19 @@
                         <w:rPr>
                           <w:rStyle w:val="In-TextExampleChar"/>
                         </w:rPr>
-                        <w:t>“In the video from Carnegie Mellon University (2019) we hear…”</w:t>
+                        <w:t xml:space="preserve">“In the video from </w:t>
+                      </w:r>
+                      <w:r>
+                        <w:rPr>
+                          <w:rStyle w:val="In-TextExampleChar"/>
+                        </w:rPr>
+                        <w:t>Carnegie Mellon University (2007</w:t>
+                      </w:r>
+                      <w:r>
+                        <w:rPr>
+                          <w:rStyle w:val="In-TextExampleChar"/>
+                        </w:rPr>
+                        <w:t>) we hear…”</w:t>
                       </w:r>
                       <w:r>
                         <w:rPr>
@@ -7797,23 +7871,13 @@
           <w:szCs w:val="20"/>
         </w:rPr>
       </w:pPr>
-      <w:proofErr w:type="spellStart"/>
-      <w:r>
-        <w:rPr>
-          <w:rFonts w:ascii="Courier New" w:hAnsi="Courier New" w:cs="Courier New"/>
-          <w:sz w:val="20"/>
-          <w:szCs w:val="20"/>
-        </w:rPr>
-        <w:t>Eyler</w:t>
-      </w:r>
-      <w:proofErr w:type="spellEnd"/>
-      <w:r>
-        <w:rPr>
-          <w:rFonts w:ascii="Courier New" w:hAnsi="Courier New" w:cs="Courier New"/>
-          <w:sz w:val="20"/>
-          <w:szCs w:val="20"/>
-        </w:rPr>
-        <w:t xml:space="preserve">, J. R. (2018). </w:t>
+      <w:r>
+        <w:rPr>
+          <w:rFonts w:ascii="Courier New" w:hAnsi="Courier New" w:cs="Courier New"/>
+          <w:sz w:val="20"/>
+          <w:szCs w:val="20"/>
+        </w:rPr>
+        <w:t xml:space="preserve">Eyler, J. R. (2018). </w:t>
       </w:r>
       <w:r>
         <w:rPr>
@@ -7960,21 +8024,7 @@
                               <w:rPr>
                                 <w:rStyle w:val="In-TextExampleChar"/>
                               </w:rPr>
-                              <w:t>(</w:t>
-                            </w:r>
-                            <w:proofErr w:type="spellStart"/>
-                            <w:r>
-                              <w:rPr>
-                                <w:rStyle w:val="In-TextExampleChar"/>
-                              </w:rPr>
-                              <w:t>Eyler</w:t>
-                            </w:r>
-                            <w:proofErr w:type="spellEnd"/>
-                            <w:r>
-                              <w:rPr>
-                                <w:rStyle w:val="In-TextExampleChar"/>
-                              </w:rPr>
-                              <w:t>, 2018)</w:t>
+                              <w:t>(Eyler, 2018)</w:t>
                             </w:r>
                             <w:r>
                               <w:rPr>
@@ -8005,21 +8055,13 @@
                               <w:rPr>
                                 <w:rStyle w:val="In-TextExampleChar"/>
                               </w:rPr>
-                              <w:t>“</w:t>
-                            </w:r>
-                            <w:proofErr w:type="spellStart"/>
-                            <w:r>
-                              <w:rPr>
-                                <w:rStyle w:val="In-TextExampleChar"/>
-                              </w:rPr>
-                              <w:t>Eyler</w:t>
-                            </w:r>
-                            <w:proofErr w:type="spellEnd"/>
-                            <w:r>
-                              <w:rPr>
-                                <w:rStyle w:val="In-TextExampleChar"/>
-                              </w:rPr>
-                              <w:t xml:space="preserve"> (2019) tells us…”</w:t>
+                              <w:t>“Eyler (2018</w:t>
+                            </w:r>
+                            <w:r>
+                              <w:rPr>
+                                <w:rStyle w:val="In-TextExampleChar"/>
+                              </w:rPr>
+                              <w:t>) tells us…”</w:t>
                             </w:r>
                             <w:r>
                               <w:rPr>
@@ -8108,21 +8150,7 @@
                         <w:rPr>
                           <w:rStyle w:val="In-TextExampleChar"/>
                         </w:rPr>
-                        <w:t>(</w:t>
-                      </w:r>
-                      <w:proofErr w:type="spellStart"/>
-                      <w:r>
-                        <w:rPr>
-                          <w:rStyle w:val="In-TextExampleChar"/>
-                        </w:rPr>
-                        <w:t>Eyler</w:t>
-                      </w:r>
-                      <w:proofErr w:type="spellEnd"/>
-                      <w:r>
-                        <w:rPr>
-                          <w:rStyle w:val="In-TextExampleChar"/>
-                        </w:rPr>
-                        <w:t>, 2018)</w:t>
+                        <w:t>(Eyler, 2018)</w:t>
                       </w:r>
                       <w:r>
                         <w:rPr>
@@ -8153,21 +8181,13 @@
                         <w:rPr>
                           <w:rStyle w:val="In-TextExampleChar"/>
                         </w:rPr>
-                        <w:t>“</w:t>
-                      </w:r>
-                      <w:proofErr w:type="spellStart"/>
-                      <w:r>
-                        <w:rPr>
-                          <w:rStyle w:val="In-TextExampleChar"/>
-                        </w:rPr>
-                        <w:t>Eyler</w:t>
-                      </w:r>
-                      <w:proofErr w:type="spellEnd"/>
-                      <w:r>
-                        <w:rPr>
-                          <w:rStyle w:val="In-TextExampleChar"/>
-                        </w:rPr>
-                        <w:t xml:space="preserve"> (2019) tells us…”</w:t>
+                        <w:t>“Eyler (2018</w:t>
+                      </w:r>
+                      <w:r>
+                        <w:rPr>
+                          <w:rStyle w:val="In-TextExampleChar"/>
+                        </w:rPr>
+                        <w:t>) tells us…”</w:t>
                       </w:r>
                       <w:r>
                         <w:rPr>
@@ -9927,8 +9947,6 @@
           <w:szCs w:val="20"/>
         </w:rPr>
       </w:pPr>
-      <w:bookmarkStart w:id="0" w:name="_GoBack"/>
-      <w:bookmarkEnd w:id="0"/>
     </w:p>
     <w:p>
       <w:pPr>
@@ -10029,7 +10047,7 @@
                                 <w:sz w:val="12"/>
                                 <w:szCs w:val="12"/>
                               </w:rPr>
-                              <w:t>Rev. 7.4</w:t>
+                              <w:t>Rev. 7.5</w:t>
                             </w:r>
                           </w:p>
                         </w:txbxContent>
@@ -10051,10 +10069,6 @@
           </mc:Choice>
           <mc:Fallback>
             <w:pict>
-              <v:shapetype id="_x0000_t202" coordsize="21600,21600" o:spt="202" path="m,l,21600r21600,l21600,xe">
-                <v:stroke joinstyle="miter"/>
-                <v:path gradientshapeok="t" o:connecttype="rect"/>
-              </v:shapetype>
               <v:shape id="Text Box 2" o:spid="_x0000_s1049" type="#_x0000_t202" style="position:absolute;left:0;text-align:left;margin-left:5.95pt;margin-top:89.2pt;width:49.7pt;height:15.05pt;z-index:251661312;visibility:visible;mso-wrap-style:square;mso-width-percent:0;mso-height-percent:0;mso-wrap-distance-left:9pt;mso-wrap-distance-top:0;mso-wrap-distance-right:9pt;mso-wrap-distance-bottom:0;mso-position-horizontal:absolute;mso-position-horizontal-relative:text;mso-position-vertical:absolute;mso-position-vertical-relative:text;mso-width-percent:0;mso-height-percent:0;mso-width-relative:page;mso-height-relative:page;v-text-anchor:top" o:gfxdata="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" filled="f" stroked="f">
                 <v:textbox>
                   <w:txbxContent>
@@ -10072,7 +10086,7 @@
                           <w:sz w:val="12"/>
                           <w:szCs w:val="12"/>
                         </w:rPr>
-                        <w:t>Rev. 7.4</w:t>
+                        <w:t>Rev. 7.5</w:t>
                       </w:r>
                     </w:p>
                   </w:txbxContent>

</xml_diff>